<commit_message>
ajout du fichier de rapport
</commit_message>
<xml_diff>
--- a/Documentation/E-P_Web2-E-commerce-Cdc.docx
+++ b/Documentation/E-P_Web2-E-commerce-Cdc.docx
@@ -10,6 +10,7 @@
           <w:rFonts w:ascii="Century Gothic" w:hAnsi="Century Gothic"/>
         </w:rPr>
       </w:pPr>
+      <w:bookmarkStart w:id="0" w:name="_GoBack"/>
       <w:r>
         <w:rPr>
           <w:rFonts w:ascii="Century Gothic" w:hAnsi="Century Gothic"/>
@@ -2091,7 +2092,7 @@
           <w:rFonts w:ascii="Century Gothic" w:hAnsi="Century Gothic"/>
         </w:rPr>
       </w:pPr>
-      <w:bookmarkStart w:id="0" w:name="_Ref237771512"/>
+      <w:bookmarkStart w:id="1" w:name="_Ref237771512"/>
       <w:r>
         <w:rPr>
           <w:rStyle w:val="Titre2Car"/>
@@ -2691,7 +2692,7 @@
         </w:rPr>
         <w:t>projet</w:t>
       </w:r>
-      <w:bookmarkEnd w:id="0"/>
+      <w:bookmarkEnd w:id="1"/>
     </w:p>
     <w:p>
       <w:pPr>
@@ -3439,7 +3440,14 @@
                 <w:rFonts w:ascii="Century Gothic" w:hAnsi="Century Gothic"/>
                 <w:sz w:val="20"/>
               </w:rPr>
-              <w:t>Démonstration de l'avancement de l'application</w:t>
+              <w:t>a</w:t>
+            </w:r>
+            <w:r>
+              <w:rPr>
+                <w:rFonts w:ascii="Century Gothic" w:hAnsi="Century Gothic"/>
+                <w:sz w:val="20"/>
+              </w:rPr>
+              <w:t xml:space="preserve"> de l'avancement de l'application</w:t>
             </w:r>
             <w:r>
               <w:rPr>
@@ -4009,8 +4017,6 @@
                 <w:rFonts w:ascii="Century Gothic" w:hAnsi="Century Gothic"/>
               </w:rPr>
             </w:pPr>
-            <w:bookmarkStart w:id="1" w:name="_GoBack"/>
-            <w:bookmarkEnd w:id="1"/>
           </w:p>
         </w:tc>
       </w:tr>
@@ -4282,6 +4288,7 @@
           </w:p>
         </w:tc>
       </w:tr>
+      <w:bookmarkEnd w:id="0"/>
     </w:tbl>
     <w:p>
       <w:pPr>
@@ -4785,7 +4792,7 @@
               <w:sz w:val="16"/>
               <w:szCs w:val="20"/>
             </w:rPr>
-            <w:t>5</w:t>
+            <w:t>1</w:t>
           </w:r>
           <w:r>
             <w:rPr>
@@ -5063,7 +5070,7 @@
         </mc:Choice>
         <mc:Fallback>
           <w:pict>
-            <v:line w14:anchorId="4A7AFAF1" id="Line 2" o:spid="_x0000_s1026" style="position:absolute;z-index:251658240;visibility:visible;mso-wrap-style:square;mso-width-percent:0;mso-height-percent:0;mso-wrap-distance-left:9pt;mso-wrap-distance-top:0;mso-wrap-distance-right:9pt;mso-wrap-distance-bottom:0;mso-position-horizontal:absolute;mso-position-horizontal-relative:text;mso-position-vertical:absolute;mso-position-vertical-relative:text;mso-width-percent:0;mso-height-percent:0;mso-width-relative:page;mso-height-relative:page" from="-.5pt,-.1pt" to="496.35pt,-.1pt" o:gfxdata="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"/>
+            <v:line w14:anchorId="50CEB13E" id="Line 2" o:spid="_x0000_s1026" style="position:absolute;z-index:251658240;visibility:visible;mso-wrap-style:square;mso-width-percent:0;mso-height-percent:0;mso-wrap-distance-left:9pt;mso-wrap-distance-top:0;mso-wrap-distance-right:9pt;mso-wrap-distance-bottom:0;mso-position-horizontal:absolute;mso-position-horizontal-relative:text;mso-position-vertical:absolute;mso-position-vertical-relative:text;mso-width-percent:0;mso-height-percent:0;mso-width-relative:page;mso-height-relative:page" from="-.5pt,-.1pt" to="496.35pt,-.1pt" o:gfxdata="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"/>
           </w:pict>
         </mc:Fallback>
       </mc:AlternateContent>
@@ -5232,7 +5239,7 @@
         <w:snapToGrid w:val="0"/>
         <w:sz w:val="12"/>
       </w:rPr>
-      <w:t>23/03/2022</w:t>
+      <w:t>30/03/2022</w:t>
     </w:r>
     <w:r>
       <w:rPr>
@@ -5281,7 +5288,7 @@
         <w:snapToGrid w:val="0"/>
         <w:sz w:val="12"/>
       </w:rPr>
-      <w:t>14:04</w:t>
+      <w:t>13:29</w:t>
     </w:r>
     <w:r>
       <w:rPr>
@@ -8194,12 +8201,9 @@
 </file>
 
 <file path=customXml/item1.xml><?xml version="1.0" encoding="utf-8"?>
-<?mso-contentType ?>
-<FormTemplates xmlns="http://schemas.microsoft.com/sharepoint/v3/contenttype/forms">
-  <Display>DocumentLibraryForm</Display>
-  <Edit>DocumentLibraryForm</Edit>
-  <New>DocumentLibraryForm</New>
-</FormTemplates>
+<p:properties xmlns:p="http://schemas.microsoft.com/office/2006/metadata/properties" xmlns:xsi="http://www.w3.org/2001/XMLSchema-instance" xmlns:pc="http://schemas.microsoft.com/office/infopath/2007/PartnerControls">
+  <documentManagement/>
+</p:properties>
 </file>
 
 <file path=customXml/item2.xml><?xml version="1.0" encoding="utf-8"?>
@@ -8406,9 +8410,12 @@
 </file>
 
 <file path=customXml/item3.xml><?xml version="1.0" encoding="utf-8"?>
-<p:properties xmlns:p="http://schemas.microsoft.com/office/2006/metadata/properties" xmlns:xsi="http://www.w3.org/2001/XMLSchema-instance" xmlns:pc="http://schemas.microsoft.com/office/infopath/2007/PartnerControls">
-  <documentManagement/>
-</p:properties>
+<?mso-contentType ?>
+<FormTemplates xmlns="http://schemas.microsoft.com/sharepoint/v3/contenttype/forms">
+  <Display>DocumentLibraryForm</Display>
+  <Edit>DocumentLibraryForm</Edit>
+  <New>DocumentLibraryForm</New>
+</FormTemplates>
 </file>
 
 <file path=customXml/item4.xml><?xml version="1.0" encoding="utf-8"?>
@@ -8416,9 +8423,10 @@
 </file>
 
 <file path=customXml/itemProps1.xml><?xml version="1.0" encoding="utf-8"?>
-<ds:datastoreItem xmlns:ds="http://schemas.openxmlformats.org/officeDocument/2006/customXml" ds:itemID="{0350B758-6969-43B8-B4D1-9815258A6C7D}">
+<ds:datastoreItem xmlns:ds="http://schemas.openxmlformats.org/officeDocument/2006/customXml" ds:itemID="{6D08BF40-F4B4-41B1-993C-F6F429619051}">
   <ds:schemaRefs>
-    <ds:schemaRef ds:uri="http://schemas.microsoft.com/sharepoint/v3/contenttype/forms"/>
+    <ds:schemaRef ds:uri="http://schemas.microsoft.com/office/2006/metadata/properties"/>
+    <ds:schemaRef ds:uri="http://schemas.microsoft.com/office/infopath/2007/PartnerControls"/>
   </ds:schemaRefs>
 </ds:datastoreItem>
 </file>
@@ -8443,16 +8451,15 @@
 </file>
 
 <file path=customXml/itemProps3.xml><?xml version="1.0" encoding="utf-8"?>
-<ds:datastoreItem xmlns:ds="http://schemas.openxmlformats.org/officeDocument/2006/customXml" ds:itemID="{6D08BF40-F4B4-41B1-993C-F6F429619051}">
+<ds:datastoreItem xmlns:ds="http://schemas.openxmlformats.org/officeDocument/2006/customXml" ds:itemID="{0350B758-6969-43B8-B4D1-9815258A6C7D}">
   <ds:schemaRefs>
-    <ds:schemaRef ds:uri="http://schemas.microsoft.com/office/2006/metadata/properties"/>
-    <ds:schemaRef ds:uri="http://schemas.microsoft.com/office/infopath/2007/PartnerControls"/>
+    <ds:schemaRef ds:uri="http://schemas.microsoft.com/sharepoint/v3/contenttype/forms"/>
   </ds:schemaRefs>
 </ds:datastoreItem>
 </file>
 
 <file path=customXml/itemProps4.xml><?xml version="1.0" encoding="utf-8"?>
-<ds:datastoreItem xmlns:ds="http://schemas.openxmlformats.org/officeDocument/2006/customXml" ds:itemID="{8E9CF5D1-CD55-4C19-A056-D86A81853772}">
+<ds:datastoreItem xmlns:ds="http://schemas.openxmlformats.org/officeDocument/2006/customXml" ds:itemID="{7768EAE9-F3B3-4E9D-A51E-4C350ED87575}">
   <ds:schemaRefs>
     <ds:schemaRef ds:uri="http://schemas.openxmlformats.org/officeDocument/2006/bibliography"/>
   </ds:schemaRefs>

</xml_diff>